<commit_message>
ppt updated untill tutorial 11
</commit_message>
<xml_diff>
--- a/TUTORIAL_11_SplitView.docx
+++ b/TUTORIAL_11_SplitView.docx
@@ -6797,16 +6797,7 @@
           <w:sz w:val="20"/>
           <w:szCs w:val="20"/>
         </w:rPr>
-        <w:t>path1</w:t>
-      </w:r>
-      <w:r>
-        <w:rPr>
-          <w:rFonts w:ascii="Consolas" w:eastAsiaTheme="minorHAnsi" w:hAnsi="Consolas" w:cs="Consolas"/>
-          <w:color w:val="000000"/>
-          <w:sz w:val="20"/>
-          <w:szCs w:val="20"/>
-        </w:rPr>
-        <w:t>);</w:t>
+        <w:t>path1);</w:t>
       </w:r>
     </w:p>
     <w:p>
@@ -6843,7 +6834,6 @@
         </w:rPr>
       </w:pPr>
       <w:proofErr w:type="spellStart"/>
-      <w:proofErr w:type="gramStart"/>
       <w:r>
         <w:rPr>
           <w:rFonts w:ascii="Consolas" w:eastAsiaTheme="minorHAnsi" w:hAnsi="Consolas" w:cs="Consolas"/>
@@ -6856,7 +6846,6 @@
         <w:t>var</w:t>
       </w:r>
       <w:proofErr w:type="spellEnd"/>
-      <w:proofErr w:type="gramEnd"/>
       <w:r>
         <w:rPr>
           <w:rFonts w:ascii="Consolas" w:eastAsiaTheme="minorHAnsi" w:hAnsi="Consolas" w:cs="Consolas"/>
@@ -6924,7 +6913,18 @@
           <w:sz w:val="20"/>
           <w:szCs w:val="20"/>
         </w:rPr>
-        <w:t>(name);</w:t>
+        <w:t>(item</w:t>
+      </w:r>
+      <w:bookmarkStart w:id="0" w:name="_GoBack"/>
+      <w:bookmarkEnd w:id="0"/>
+      <w:r>
+        <w:rPr>
+          <w:rFonts w:ascii="Consolas" w:eastAsiaTheme="minorHAnsi" w:hAnsi="Consolas" w:cs="Consolas"/>
+          <w:color w:val="000000"/>
+          <w:sz w:val="20"/>
+          <w:szCs w:val="20"/>
+        </w:rPr>
+        <w:t>);</w:t>
       </w:r>
     </w:p>
     <w:p>
@@ -9780,8 +9780,6 @@
         </w:rPr>
         <w:tab/>
       </w:r>
-      <w:bookmarkStart w:id="0" w:name="_GoBack"/>
-      <w:bookmarkEnd w:id="0"/>
     </w:p>
     <w:p>
       <w:r>
@@ -10014,7 +10012,7 @@
                               <w:sz w:val="16"/>
                               <w:szCs w:val="16"/>
                             </w:rPr>
-                            <w:t>11</w:t>
+                            <w:t>9</w:t>
                           </w:r>
                           <w:r>
                             <w:rPr>
@@ -10163,7 +10161,7 @@
                         <w:sz w:val="16"/>
                         <w:szCs w:val="16"/>
                       </w:rPr>
-                      <w:t>11</w:t>
+                      <w:t>9</w:t>
                     </w:r>
                     <w:r>
                       <w:rPr>

</xml_diff>